<commit_message>
add: exercicio sistema de arquivos completo
</commit_message>
<xml_diff>
--- a/Exercicios/RevisãoProva2/ExercicioSistemaArquivos.docx
+++ b/Exercicios/RevisãoProva2/ExercicioSistemaArquivos.docx
@@ -79,7 +79,32 @@
           <w:lang w:val="pt-BR"/>
           <w14:ligatures w14:val="none"/>
         </w:rPr>
-        <w:t xml:space="preserve">Arquivos regulares são os tipos mais comuns de arquivos, podem ser ASCII ou Binários (.txt, .jpg, etc...). Arquivos de diretório são arquivos especiais usados para manter a estrutura e organização do sistema de arquivos (pastas no windows, diretórios no linux, etc...). </w:t>
+        <w:t>Arquivos regulares: contém dados que podem ser acessados e manipulados por programas. (texto, binários, imagem etc.)</w:t>
+      </w:r>
+    </w:p>
+    <w:p>
+      <w:pPr>
+        <w:spacing w:before="100" w:beforeAutospacing="1" w:after="100" w:afterAutospacing="1" w:line="240" w:lineRule="auto"/>
+        <w:outlineLvl w:val="2"/>
+        <w:rPr>
+          <w:rFonts w:ascii="Calibri" w:eastAsia="Times New Roman" w:hAnsi="Calibri" w:cs="Calibri"/>
+          <w:kern w:val="0"/>
+          <w:sz w:val="24"/>
+          <w:szCs w:val="24"/>
+          <w:lang w:val="pt-BR"/>
+          <w14:ligatures w14:val="none"/>
+        </w:rPr>
+      </w:pPr>
+      <w:r>
+        <w:rPr>
+          <w:rFonts w:ascii="Calibri" w:eastAsia="Times New Roman" w:hAnsi="Calibri" w:cs="Calibri"/>
+          <w:kern w:val="0"/>
+          <w:sz w:val="24"/>
+          <w:szCs w:val="24"/>
+          <w:lang w:val="pt-BR"/>
+          <w14:ligatures w14:val="none"/>
+        </w:rPr>
+        <w:t>Arquivos de diretório: arquivos especiais que contém informações sobre outros arquivos e diretórios, organizam e estruturam o sistema de arquivos. (“Documentos” que contém txts)</w:t>
       </w:r>
     </w:p>
     <w:p>
@@ -109,6 +134,106 @@
           <w14:ligatures w14:val="none"/>
         </w:rPr>
         <w:t>2. Explique a diferença entre métodos de alocação contíguo, encadeado e indexado (FAT e i-nodes).</w:t>
+      </w:r>
+    </w:p>
+    <w:p>
+      <w:pPr>
+        <w:spacing w:before="100" w:beforeAutospacing="1" w:after="100" w:afterAutospacing="1" w:line="240" w:lineRule="auto"/>
+        <w:outlineLvl w:val="2"/>
+        <w:rPr>
+          <w:rFonts w:ascii="Calibri" w:eastAsia="Times New Roman" w:hAnsi="Calibri" w:cs="Calibri"/>
+          <w:kern w:val="0"/>
+          <w:sz w:val="24"/>
+          <w:szCs w:val="24"/>
+          <w:lang w:val="pt-BR"/>
+          <w14:ligatures w14:val="none"/>
+        </w:rPr>
+      </w:pPr>
+      <w:r>
+        <w:rPr>
+          <w:rFonts w:ascii="Calibri" w:eastAsia="Times New Roman" w:hAnsi="Calibri" w:cs="Calibri"/>
+          <w:kern w:val="0"/>
+          <w:sz w:val="24"/>
+          <w:szCs w:val="24"/>
+          <w:lang w:val="pt-BR"/>
+          <w14:ligatures w14:val="none"/>
+        </w:rPr>
+        <w:t>Alocação contígua: armazena o arquivo em blocos sequencialmente dispostos</w:t>
+      </w:r>
+    </w:p>
+    <w:p>
+      <w:pPr>
+        <w:spacing w:before="100" w:beforeAutospacing="1" w:after="100" w:afterAutospacing="1" w:line="240" w:lineRule="auto"/>
+        <w:outlineLvl w:val="2"/>
+        <w:rPr>
+          <w:rFonts w:ascii="Calibri" w:eastAsia="Times New Roman" w:hAnsi="Calibri" w:cs="Calibri"/>
+          <w:kern w:val="0"/>
+          <w:sz w:val="24"/>
+          <w:szCs w:val="24"/>
+          <w:lang w:val="pt-BR"/>
+          <w14:ligatures w14:val="none"/>
+        </w:rPr>
+      </w:pPr>
+      <w:r>
+        <w:rPr>
+          <w:rFonts w:ascii="Calibri" w:eastAsia="Times New Roman" w:hAnsi="Calibri" w:cs="Calibri"/>
+          <w:kern w:val="0"/>
+          <w:sz w:val="24"/>
+          <w:szCs w:val="24"/>
+          <w:lang w:val="pt-BR"/>
+          <w14:ligatures w14:val="none"/>
+        </w:rPr>
+        <w:t>Alocação encadeada: possui um conjunto de blocos ligados no disco, cada um com um ponteiro para o bloco seguinte</w:t>
+      </w:r>
+    </w:p>
+    <w:p>
+      <w:pPr>
+        <w:spacing w:before="100" w:beforeAutospacing="1" w:after="100" w:afterAutospacing="1" w:line="240" w:lineRule="auto"/>
+        <w:outlineLvl w:val="2"/>
+        <w:rPr>
+          <w:rFonts w:ascii="Calibri" w:eastAsia="Times New Roman" w:hAnsi="Calibri" w:cs="Calibri"/>
+          <w:kern w:val="0"/>
+          <w:sz w:val="24"/>
+          <w:szCs w:val="24"/>
+          <w:lang w:val="pt-BR"/>
+          <w14:ligatures w14:val="none"/>
+        </w:rPr>
+      </w:pPr>
+      <w:r>
+        <w:rPr>
+          <w:rFonts w:ascii="Calibri" w:eastAsia="Times New Roman" w:hAnsi="Calibri" w:cs="Calibri"/>
+          <w:kern w:val="0"/>
+          <w:sz w:val="24"/>
+          <w:szCs w:val="24"/>
+          <w:lang w:val="pt-BR"/>
+          <w14:ligatures w14:val="none"/>
+        </w:rPr>
+        <w:t>Alocação com FAT: semelhante a alocação encadeada, mas os ponteiros são armazenados na FAT (File Allocation Table) para economizar espaço</w:t>
+      </w:r>
+    </w:p>
+    <w:p>
+      <w:pPr>
+        <w:spacing w:before="100" w:beforeAutospacing="1" w:after="100" w:afterAutospacing="1" w:line="240" w:lineRule="auto"/>
+        <w:outlineLvl w:val="2"/>
+        <w:rPr>
+          <w:rFonts w:ascii="Calibri" w:eastAsia="Times New Roman" w:hAnsi="Calibri" w:cs="Calibri"/>
+          <w:kern w:val="0"/>
+          <w:sz w:val="24"/>
+          <w:szCs w:val="24"/>
+          <w:lang w:val="pt-BR"/>
+          <w14:ligatures w14:val="none"/>
+        </w:rPr>
+      </w:pPr>
+      <w:r>
+        <w:rPr>
+          <w:rFonts w:ascii="Calibri" w:eastAsia="Times New Roman" w:hAnsi="Calibri" w:cs="Calibri"/>
+          <w:kern w:val="0"/>
+          <w:sz w:val="24"/>
+          <w:szCs w:val="24"/>
+          <w:lang w:val="pt-BR"/>
+          <w14:ligatures w14:val="none"/>
+        </w:rPr>
+        <w:t>Alocação com i-nodes: cada arquivo possui uma tabela i-node no disco, esta tabela só precisa estar na memória quando o arquivo estiver aberto</w:t>
       </w:r>
     </w:p>
     <w:p>
@@ -163,29 +288,7 @@
           <w:szCs w:val="28"/>
           <w14:ligatures w14:val="none"/>
         </w:rPr>
-        <w:t xml:space="preserve">Bloco de </w:t>
-      </w:r>
-      <w:proofErr w:type="spellStart"/>
-      <w:r>
-        <w:rPr>
-          <w:rFonts w:ascii="Times New Roman" w:eastAsia="Times New Roman" w:hAnsi="Times New Roman" w:cs="Times New Roman"/>
-          <w:kern w:val="0"/>
-          <w:sz w:val="28"/>
-          <w:szCs w:val="28"/>
-          <w14:ligatures w14:val="none"/>
-        </w:rPr>
-        <w:t>diretório</w:t>
-      </w:r>
-      <w:proofErr w:type="spellEnd"/>
-      <w:r>
-        <w:rPr>
-          <w:rFonts w:ascii="Times New Roman" w:eastAsia="Times New Roman" w:hAnsi="Times New Roman" w:cs="Times New Roman"/>
-          <w:kern w:val="0"/>
-          <w:sz w:val="28"/>
-          <w:szCs w:val="28"/>
-          <w14:ligatures w14:val="none"/>
-        </w:rPr>
-        <w:t>: 9</w:t>
+        <w:t>Bloco de diretório: 9</w:t>
       </w:r>
     </w:p>
     <w:p>
@@ -203,7 +306,6 @@
           <w14:ligatures w14:val="none"/>
         </w:rPr>
       </w:pPr>
-      <w:proofErr w:type="spellStart"/>
       <w:r>
         <w:rPr>
           <w:rFonts w:ascii="Times New Roman" w:eastAsia="Times New Roman" w:hAnsi="Times New Roman" w:cs="Times New Roman"/>
@@ -212,18 +314,7 @@
           <w:szCs w:val="28"/>
           <w14:ligatures w14:val="none"/>
         </w:rPr>
-        <w:t>Blocos</w:t>
-      </w:r>
-      <w:proofErr w:type="spellEnd"/>
-      <w:r>
-        <w:rPr>
-          <w:rFonts w:ascii="Times New Roman" w:eastAsia="Times New Roman" w:hAnsi="Times New Roman" w:cs="Times New Roman"/>
-          <w:kern w:val="0"/>
-          <w:sz w:val="28"/>
-          <w:szCs w:val="28"/>
-          <w14:ligatures w14:val="none"/>
-        </w:rPr>
-        <w:t xml:space="preserve"> de dados: 20, 22, 10 e 5</w:t>
+        <w:t>Blocos de dados: 20, 22, 10 e 5</w:t>
       </w:r>
     </w:p>
     <w:p>
@@ -260,6 +351,111 @@
         <w:spacing w:before="100" w:beforeAutospacing="1" w:after="100" w:afterAutospacing="1" w:line="240" w:lineRule="auto"/>
         <w:outlineLvl w:val="2"/>
         <w:rPr>
+          <w:rFonts w:ascii="Calibri" w:eastAsia="Times New Roman" w:hAnsi="Calibri" w:cs="Calibri"/>
+          <w:kern w:val="0"/>
+          <w:sz w:val="24"/>
+          <w:szCs w:val="24"/>
+          <w:lang w:val="pt-BR"/>
+          <w14:ligatures w14:val="none"/>
+        </w:rPr>
+      </w:pPr>
+      <w:r>
+        <w:rPr>
+          <w:rFonts w:ascii="Calibri" w:eastAsia="Times New Roman" w:hAnsi="Calibri" w:cs="Calibri"/>
+          <w:kern w:val="0"/>
+          <w:sz w:val="24"/>
+          <w:szCs w:val="24"/>
+          <w:lang w:val="pt-BR"/>
+          <w14:ligatures w14:val="none"/>
+        </w:rPr>
+        <w:t xml:space="preserve">Map de bits: </w:t>
+      </w:r>
+      <w:r>
+        <w:rPr>
+          <w:rFonts w:ascii="Calibri" w:eastAsia="Times New Roman" w:hAnsi="Calibri" w:cs="Calibri"/>
+          <w:kern w:val="0"/>
+          <w:sz w:val="24"/>
+          <w:szCs w:val="24"/>
+          <w:lang w:val="pt-BR"/>
+          <w14:ligatures w14:val="none"/>
+        </w:rPr>
+        <w:t>utiliza um mapa de bits, cada bit representa um bloco de memória indicando se está livre (0) ou ocupado (1)</w:t>
+      </w:r>
+    </w:p>
+    <w:p>
+      <w:pPr>
+        <w:spacing w:before="100" w:beforeAutospacing="1" w:after="100" w:afterAutospacing="1" w:line="240" w:lineRule="auto"/>
+        <w:outlineLvl w:val="2"/>
+        <w:rPr>
+          <w:rFonts w:ascii="Calibri" w:eastAsia="Times New Roman" w:hAnsi="Calibri" w:cs="Calibri"/>
+          <w:kern w:val="0"/>
+          <w:sz w:val="24"/>
+          <w:szCs w:val="24"/>
+          <w:lang w:val="pt-BR"/>
+          <w14:ligatures w14:val="none"/>
+        </w:rPr>
+      </w:pPr>
+      <w:r>
+        <w:rPr>
+          <w:rFonts w:ascii="Calibri" w:eastAsia="Times New Roman" w:hAnsi="Calibri" w:cs="Calibri"/>
+          <w:kern w:val="0"/>
+          <w:sz w:val="24"/>
+          <w:szCs w:val="24"/>
+          <w:lang w:val="pt-BR"/>
+          <w14:ligatures w14:val="none"/>
+        </w:rPr>
+        <w:t>Lista de blocos livres: possuem armazenado</w:t>
+      </w:r>
+      <w:r>
+        <w:rPr>
+          <w:rFonts w:ascii="Calibri" w:eastAsia="Times New Roman" w:hAnsi="Calibri" w:cs="Calibri"/>
+          <w:kern w:val="0"/>
+          <w:sz w:val="24"/>
+          <w:szCs w:val="24"/>
+          <w:lang w:val="pt-BR"/>
+          <w14:ligatures w14:val="none"/>
+        </w:rPr>
+        <w:t xml:space="preserve"> uma lista encadeada</w:t>
+      </w:r>
+      <w:r>
+        <w:rPr>
+          <w:rFonts w:ascii="Calibri" w:eastAsia="Times New Roman" w:hAnsi="Calibri" w:cs="Calibri"/>
+          <w:kern w:val="0"/>
+          <w:sz w:val="24"/>
+          <w:szCs w:val="24"/>
+          <w:lang w:val="pt-BR"/>
+          <w14:ligatures w14:val="none"/>
+        </w:rPr>
+        <w:t xml:space="preserve"> apenas </w:t>
+      </w:r>
+      <w:r>
+        <w:rPr>
+          <w:rFonts w:ascii="Calibri" w:eastAsia="Times New Roman" w:hAnsi="Calibri" w:cs="Calibri"/>
+          <w:kern w:val="0"/>
+          <w:sz w:val="24"/>
+          <w:szCs w:val="24"/>
+          <w:lang w:val="pt-BR"/>
+          <w14:ligatures w14:val="none"/>
+        </w:rPr>
+        <w:t xml:space="preserve">de </w:t>
+      </w:r>
+      <w:r>
+        <w:rPr>
+          <w:rFonts w:ascii="Calibri" w:eastAsia="Times New Roman" w:hAnsi="Calibri" w:cs="Calibri"/>
+          <w:kern w:val="0"/>
+          <w:sz w:val="24"/>
+          <w:szCs w:val="24"/>
+          <w:lang w:val="pt-BR"/>
+          <w14:ligatures w14:val="none"/>
+        </w:rPr>
+        <w:t xml:space="preserve">quais são os blocos livres. Os dados da lista são mantidos no próprio disco, na medida que o disco é ocupado, a lista diminui. </w:t>
+      </w:r>
+    </w:p>
+    <w:p>
+      <w:pPr>
+        <w:spacing w:before="100" w:beforeAutospacing="1" w:after="100" w:afterAutospacing="1" w:line="240" w:lineRule="auto"/>
+        <w:outlineLvl w:val="2"/>
+        <w:rPr>
           <w:rFonts w:ascii="Times New Roman" w:eastAsia="Times New Roman" w:hAnsi="Times New Roman" w:cs="Times New Roman"/>
           <w:b/>
           <w:bCs/>
@@ -289,6 +485,116 @@
         <w:spacing w:before="100" w:beforeAutospacing="1" w:after="100" w:afterAutospacing="1" w:line="240" w:lineRule="auto"/>
         <w:outlineLvl w:val="2"/>
         <w:rPr>
+          <w:rFonts w:ascii="Calibri" w:eastAsia="Times New Roman" w:hAnsi="Calibri" w:cs="Calibri"/>
+          <w:kern w:val="0"/>
+          <w:sz w:val="24"/>
+          <w:szCs w:val="24"/>
+          <w:lang w:val="pt-BR"/>
+          <w14:ligatures w14:val="none"/>
+        </w:rPr>
+      </w:pPr>
+      <w:r>
+        <w:rPr>
+          <w:rFonts w:ascii="Calibri" w:eastAsia="Times New Roman" w:hAnsi="Calibri" w:cs="Calibri"/>
+          <w:kern w:val="0"/>
+          <w:sz w:val="24"/>
+          <w:szCs w:val="24"/>
+          <w:lang w:val="pt-BR"/>
+          <w14:ligatures w14:val="none"/>
+        </w:rPr>
+        <w:lastRenderedPageBreak/>
+        <w:t>Link simbólico: um arquivo que contém um caminho para outro arquivo ou diretório</w:t>
+      </w:r>
+    </w:p>
+    <w:p>
+      <w:pPr>
+        <w:spacing w:before="100" w:beforeAutospacing="1" w:after="100" w:afterAutospacing="1" w:line="240" w:lineRule="auto"/>
+        <w:outlineLvl w:val="2"/>
+        <w:rPr>
+          <w:rFonts w:ascii="Calibri" w:eastAsia="Times New Roman" w:hAnsi="Calibri" w:cs="Calibri"/>
+          <w:kern w:val="0"/>
+          <w:sz w:val="24"/>
+          <w:szCs w:val="24"/>
+          <w:lang w:val="pt-BR"/>
+          <w14:ligatures w14:val="none"/>
+        </w:rPr>
+      </w:pPr>
+      <w:r>
+        <w:rPr>
+          <w:rFonts w:ascii="Calibri" w:eastAsia="Times New Roman" w:hAnsi="Calibri" w:cs="Calibri"/>
+          <w:kern w:val="0"/>
+          <w:sz w:val="24"/>
+          <w:szCs w:val="24"/>
+          <w:lang w:val="pt-BR"/>
+          <w14:ligatures w14:val="none"/>
+        </w:rPr>
+        <w:t>Hard link: um novo nome para um arquivo existente, referenciando o mesmo i-node</w:t>
+      </w:r>
+    </w:p>
+    <w:p>
+      <w:pPr>
+        <w:spacing w:before="100" w:beforeAutospacing="1" w:after="100" w:afterAutospacing="1" w:line="240" w:lineRule="auto"/>
+        <w:outlineLvl w:val="2"/>
+        <w:rPr>
+          <w:rFonts w:ascii="Calibri" w:eastAsia="Times New Roman" w:hAnsi="Calibri" w:cs="Calibri"/>
+          <w:kern w:val="0"/>
+          <w:sz w:val="24"/>
+          <w:szCs w:val="24"/>
+          <w:lang w:val="pt-BR"/>
+          <w14:ligatures w14:val="none"/>
+        </w:rPr>
+      </w:pPr>
+      <w:r>
+        <w:rPr>
+          <w:rFonts w:ascii="Calibri" w:eastAsia="Times New Roman" w:hAnsi="Calibri" w:cs="Calibri"/>
+          <w:kern w:val="0"/>
+          <w:sz w:val="24"/>
+          <w:szCs w:val="24"/>
+          <w:lang w:val="pt-BR"/>
+          <w14:ligatures w14:val="none"/>
+        </w:rPr>
+        <w:drawing>
+          <wp:inline distT="0" distB="0" distL="0" distR="0" wp14:anchorId="7E3B6E1D" wp14:editId="4AAC33E0">
+            <wp:extent cx="5143500" cy="1689135"/>
+            <wp:effectExtent l="0" t="0" r="0" b="6350"/>
+            <wp:docPr id="404788676" name="Imagem 1" descr="Tela de celular com texto preto sobre fundo branco&#10;&#10;Descrição gerada automaticamente com confiança média"/>
+            <wp:cNvGraphicFramePr>
+              <a:graphicFrameLocks xmlns:a="http://schemas.openxmlformats.org/drawingml/2006/main" noChangeAspect="1"/>
+            </wp:cNvGraphicFramePr>
+            <a:graphic xmlns:a="http://schemas.openxmlformats.org/drawingml/2006/main">
+              <a:graphicData uri="http://schemas.openxmlformats.org/drawingml/2006/picture">
+                <pic:pic xmlns:pic="http://schemas.openxmlformats.org/drawingml/2006/picture">
+                  <pic:nvPicPr>
+                    <pic:cNvPr id="404788676" name="Imagem 1" descr="Tela de celular com texto preto sobre fundo branco&#10;&#10;Descrição gerada automaticamente com confiança média"/>
+                    <pic:cNvPicPr/>
+                  </pic:nvPicPr>
+                  <pic:blipFill>
+                    <a:blip r:embed="rId5"/>
+                    <a:stretch>
+                      <a:fillRect/>
+                    </a:stretch>
+                  </pic:blipFill>
+                  <pic:spPr>
+                    <a:xfrm>
+                      <a:off x="0" y="0"/>
+                      <a:ext cx="5377776" cy="1766072"/>
+                    </a:xfrm>
+                    <a:prstGeom prst="rect">
+                      <a:avLst/>
+                    </a:prstGeom>
+                  </pic:spPr>
+                </pic:pic>
+              </a:graphicData>
+            </a:graphic>
+          </wp:inline>
+        </w:drawing>
+      </w:r>
+    </w:p>
+    <w:p>
+      <w:pPr>
+        <w:spacing w:before="100" w:beforeAutospacing="1" w:after="100" w:afterAutospacing="1" w:line="240" w:lineRule="auto"/>
+        <w:outlineLvl w:val="2"/>
+        <w:rPr>
           <w:rFonts w:ascii="Times New Roman" w:eastAsia="Times New Roman" w:hAnsi="Times New Roman" w:cs="Times New Roman"/>
           <w:b/>
           <w:bCs/>
@@ -315,6 +621,228 @@
     </w:p>
     <w:p>
       <w:pPr>
+        <w:spacing w:after="0" w:line="240" w:lineRule="auto"/>
+        <w:rPr>
+          <w:rFonts w:ascii="Calibri" w:eastAsia="Times New Roman" w:hAnsi="Calibri" w:cs="Calibri"/>
+          <w:kern w:val="0"/>
+          <w:sz w:val="24"/>
+          <w:szCs w:val="24"/>
+          <w:lang w:val="pt-BR" w:eastAsia="pt-BR"/>
+          <w14:ligatures w14:val="none"/>
+        </w:rPr>
+      </w:pPr>
+      <w:r>
+        <w:rPr>
+          <w:rFonts w:ascii="Calibri" w:eastAsia="Times New Roman" w:hAnsi="Calibri" w:cs="Calibri"/>
+          <w:b/>
+          <w:bCs/>
+          <w:kern w:val="0"/>
+          <w:sz w:val="24"/>
+          <w:szCs w:val="24"/>
+          <w:lang w:val="pt-BR" w:eastAsia="pt-BR"/>
+          <w14:ligatures w14:val="none"/>
+        </w:rPr>
+        <w:t>Criação e Deleção de Arquivos</w:t>
+      </w:r>
+      <w:r>
+        <w:rPr>
+          <w:rFonts w:ascii="Calibri" w:eastAsia="Times New Roman" w:hAnsi="Calibri" w:cs="Calibri"/>
+          <w:kern w:val="0"/>
+          <w:sz w:val="24"/>
+          <w:szCs w:val="24"/>
+          <w:lang w:val="pt-BR" w:eastAsia="pt-BR"/>
+          <w14:ligatures w14:val="none"/>
+        </w:rPr>
+        <w:t>: Permite criar e deletar arquivos no sistema.</w:t>
+      </w:r>
+    </w:p>
+    <w:p>
+      <w:pPr>
+        <w:spacing w:after="0" w:line="240" w:lineRule="auto"/>
+        <w:rPr>
+          <w:rFonts w:ascii="Calibri" w:eastAsia="Times New Roman" w:hAnsi="Calibri" w:cs="Calibri"/>
+          <w:kern w:val="0"/>
+          <w:sz w:val="24"/>
+          <w:szCs w:val="24"/>
+          <w:lang w:val="pt-BR" w:eastAsia="pt-BR"/>
+          <w14:ligatures w14:val="none"/>
+        </w:rPr>
+      </w:pPr>
+      <w:r>
+        <w:rPr>
+          <w:rFonts w:ascii="Calibri" w:eastAsia="Times New Roman" w:hAnsi="Calibri" w:cs="Calibri"/>
+          <w:b/>
+          <w:bCs/>
+          <w:kern w:val="0"/>
+          <w:sz w:val="24"/>
+          <w:szCs w:val="24"/>
+          <w:lang w:val="pt-BR" w:eastAsia="pt-BR"/>
+          <w14:ligatures w14:val="none"/>
+        </w:rPr>
+        <w:t>Leitura e Escrita de Arquivos</w:t>
+      </w:r>
+      <w:r>
+        <w:rPr>
+          <w:rFonts w:ascii="Calibri" w:eastAsia="Times New Roman" w:hAnsi="Calibri" w:cs="Calibri"/>
+          <w:kern w:val="0"/>
+          <w:sz w:val="24"/>
+          <w:szCs w:val="24"/>
+          <w:lang w:val="pt-BR" w:eastAsia="pt-BR"/>
+          <w14:ligatures w14:val="none"/>
+        </w:rPr>
+        <w:t>: Permite ler e escrever dados em arquivos.</w:t>
+      </w:r>
+    </w:p>
+    <w:p>
+      <w:pPr>
+        <w:spacing w:after="0" w:line="240" w:lineRule="auto"/>
+        <w:rPr>
+          <w:rFonts w:ascii="Calibri" w:eastAsia="Times New Roman" w:hAnsi="Calibri" w:cs="Calibri"/>
+          <w:kern w:val="0"/>
+          <w:sz w:val="24"/>
+          <w:szCs w:val="24"/>
+          <w:lang w:val="pt-BR" w:eastAsia="pt-BR"/>
+          <w14:ligatures w14:val="none"/>
+        </w:rPr>
+      </w:pPr>
+      <w:r>
+        <w:rPr>
+          <w:rFonts w:ascii="Calibri" w:eastAsia="Times New Roman" w:hAnsi="Calibri" w:cs="Calibri"/>
+          <w:b/>
+          <w:bCs/>
+          <w:kern w:val="0"/>
+          <w:sz w:val="24"/>
+          <w:szCs w:val="24"/>
+          <w:lang w:val="pt-BR" w:eastAsia="pt-BR"/>
+          <w14:ligatures w14:val="none"/>
+        </w:rPr>
+        <w:t>Abertura e Fechamento de Arquivos</w:t>
+      </w:r>
+      <w:r>
+        <w:rPr>
+          <w:rFonts w:ascii="Calibri" w:eastAsia="Times New Roman" w:hAnsi="Calibri" w:cs="Calibri"/>
+          <w:kern w:val="0"/>
+          <w:sz w:val="24"/>
+          <w:szCs w:val="24"/>
+          <w:lang w:val="pt-BR" w:eastAsia="pt-BR"/>
+          <w14:ligatures w14:val="none"/>
+        </w:rPr>
+        <w:t>: Permite abrir arquivos para acesso e fechá-los após o uso.</w:t>
+      </w:r>
+    </w:p>
+    <w:p>
+      <w:pPr>
+        <w:spacing w:after="0" w:line="240" w:lineRule="auto"/>
+        <w:rPr>
+          <w:rFonts w:ascii="Calibri" w:eastAsia="Times New Roman" w:hAnsi="Calibri" w:cs="Calibri"/>
+          <w:kern w:val="0"/>
+          <w:sz w:val="24"/>
+          <w:szCs w:val="24"/>
+          <w:lang w:val="pt-BR" w:eastAsia="pt-BR"/>
+          <w14:ligatures w14:val="none"/>
+        </w:rPr>
+      </w:pPr>
+      <w:r>
+        <w:rPr>
+          <w:rFonts w:ascii="Calibri" w:eastAsia="Times New Roman" w:hAnsi="Calibri" w:cs="Calibri"/>
+          <w:b/>
+          <w:bCs/>
+          <w:kern w:val="0"/>
+          <w:sz w:val="24"/>
+          <w:szCs w:val="24"/>
+          <w:lang w:val="pt-BR" w:eastAsia="pt-BR"/>
+          <w14:ligatures w14:val="none"/>
+        </w:rPr>
+        <w:t>Manipulação de Diretórios</w:t>
+      </w:r>
+      <w:r>
+        <w:rPr>
+          <w:rFonts w:ascii="Calibri" w:eastAsia="Times New Roman" w:hAnsi="Calibri" w:cs="Calibri"/>
+          <w:kern w:val="0"/>
+          <w:sz w:val="24"/>
+          <w:szCs w:val="24"/>
+          <w:lang w:val="pt-BR" w:eastAsia="pt-BR"/>
+          <w14:ligatures w14:val="none"/>
+        </w:rPr>
+        <w:t>: Criação, deleção, navegação e listagem de diretórios.</w:t>
+      </w:r>
+    </w:p>
+    <w:p>
+      <w:pPr>
+        <w:spacing w:after="0" w:line="240" w:lineRule="auto"/>
+        <w:rPr>
+          <w:rFonts w:ascii="Calibri" w:eastAsia="Times New Roman" w:hAnsi="Calibri" w:cs="Calibri"/>
+          <w:kern w:val="0"/>
+          <w:sz w:val="24"/>
+          <w:szCs w:val="24"/>
+          <w:lang w:val="pt-BR" w:eastAsia="pt-BR"/>
+          <w14:ligatures w14:val="none"/>
+        </w:rPr>
+      </w:pPr>
+      <w:r>
+        <w:rPr>
+          <w:rFonts w:ascii="Calibri" w:eastAsia="Times New Roman" w:hAnsi="Calibri" w:cs="Calibri"/>
+          <w:b/>
+          <w:bCs/>
+          <w:kern w:val="0"/>
+          <w:sz w:val="24"/>
+          <w:szCs w:val="24"/>
+          <w:lang w:val="pt-BR" w:eastAsia="pt-BR"/>
+          <w14:ligatures w14:val="none"/>
+        </w:rPr>
+        <w:t>Permissões de Acesso</w:t>
+      </w:r>
+      <w:r>
+        <w:rPr>
+          <w:rFonts w:ascii="Calibri" w:eastAsia="Times New Roman" w:hAnsi="Calibri" w:cs="Calibri"/>
+          <w:kern w:val="0"/>
+          <w:sz w:val="24"/>
+          <w:szCs w:val="24"/>
+          <w:lang w:val="pt-BR" w:eastAsia="pt-BR"/>
+          <w14:ligatures w14:val="none"/>
+        </w:rPr>
+        <w:t>: Controle de quem pode ler, escrever ou executar arquivos.</w:t>
+      </w:r>
+    </w:p>
+    <w:p>
+      <w:pPr>
+        <w:spacing w:after="0" w:line="240" w:lineRule="auto"/>
+        <w:rPr>
+          <w:rFonts w:ascii="Calibri" w:eastAsia="Times New Roman" w:hAnsi="Calibri" w:cs="Calibri"/>
+          <w:kern w:val="0"/>
+          <w:sz w:val="24"/>
+          <w:szCs w:val="24"/>
+          <w:lang w:val="pt-BR" w:eastAsia="pt-BR"/>
+          <w14:ligatures w14:val="none"/>
+        </w:rPr>
+      </w:pPr>
+      <w:r>
+        <w:rPr>
+          <w:rFonts w:ascii="Calibri" w:eastAsia="Times New Roman" w:hAnsi="Calibri" w:cs="Calibri"/>
+          <w:b/>
+          <w:bCs/>
+          <w:kern w:val="0"/>
+          <w:sz w:val="24"/>
+          <w:szCs w:val="24"/>
+          <w:lang w:val="pt-BR" w:eastAsia="pt-BR"/>
+          <w14:ligatures w14:val="none"/>
+        </w:rPr>
+        <w:t>Links (Simbolic e Hard)</w:t>
+      </w:r>
+      <w:r>
+        <w:rPr>
+          <w:rFonts w:ascii="Calibri" w:eastAsia="Times New Roman" w:hAnsi="Calibri" w:cs="Calibri"/>
+          <w:kern w:val="0"/>
+          <w:sz w:val="24"/>
+          <w:szCs w:val="24"/>
+          <w:lang w:val="pt-BR" w:eastAsia="pt-BR"/>
+          <w14:ligatures w14:val="none"/>
+        </w:rPr>
+        <w:t>: Criação de links simbólicos e hard links</w:t>
+      </w:r>
+    </w:p>
+    <w:p>
+      <w:pPr>
         <w:spacing w:before="100" w:beforeAutospacing="1" w:after="100" w:afterAutospacing="1" w:line="240" w:lineRule="auto"/>
         <w:outlineLvl w:val="2"/>
         <w:rPr>
@@ -331,6 +859,17 @@
       <w:r>
         <w:rPr>
           <w:rFonts w:ascii="Times New Roman" w:eastAsia="Times New Roman" w:hAnsi="Times New Roman" w:cs="Times New Roman"/>
+          <w:kern w:val="0"/>
+          <w:sz w:val="24"/>
+          <w:szCs w:val="24"/>
+          <w:lang w:val="pt-BR" w:eastAsia="pt-BR"/>
+          <w14:ligatures w14:val="none"/>
+        </w:rPr>
+        <w:t>.</w:t>
+      </w:r>
+      <w:r>
+        <w:rPr>
+          <w:rFonts w:ascii="Times New Roman" w:eastAsia="Times New Roman" w:hAnsi="Times New Roman" w:cs="Times New Roman"/>
           <w:b/>
           <w:bCs/>
           <w:kern w:val="0"/>
@@ -387,6 +926,12 @@
         </w:rPr>
         <w:t xml:space="preserve">Tabela de partições: </w:t>
       </w:r>
+      <w:r>
+        <w:rPr>
+          <w:lang w:val="pt-BR"/>
+        </w:rPr>
+        <w:t>Descreve as partições no disco, contém informações sobre o início, tamanho e tipo de cada partição</w:t>
+      </w:r>
     </w:p>
     <w:p>
       <w:pPr>
@@ -399,6 +944,12 @@
           <w:lang w:val="pt-BR"/>
         </w:rPr>
         <w:t xml:space="preserve">Partições: </w:t>
+      </w:r>
+      <w:r>
+        <w:rPr>
+          <w:lang w:val="pt-BR"/>
+        </w:rPr>
+        <w:t>Divisões lógicas do disco, permitem a organização em áreas separadas para diferentes sistemas de arquivos.</w:t>
       </w:r>
     </w:p>
     <w:sectPr>
@@ -969,11 +1520,11 @@
     <w:name w:val="Normal"/>
     <w:qFormat/>
   </w:style>
-  <w:style w:type="paragraph" w:styleId="Heading1">
+  <w:style w:type="paragraph" w:styleId="Ttulo1">
     <w:name w:val="heading 1"/>
     <w:basedOn w:val="Normal"/>
     <w:next w:val="Normal"/>
-    <w:link w:val="Heading1Char"/>
+    <w:link w:val="Ttulo1Char"/>
     <w:uiPriority w:val="9"/>
     <w:qFormat/>
     <w:rsid w:val="003709D2"/>
@@ -990,11 +1541,11 @@
       <w:szCs w:val="40"/>
     </w:rPr>
   </w:style>
-  <w:style w:type="paragraph" w:styleId="Heading2">
+  <w:style w:type="paragraph" w:styleId="Ttulo2">
     <w:name w:val="heading 2"/>
     <w:basedOn w:val="Normal"/>
     <w:next w:val="Normal"/>
-    <w:link w:val="Heading2Char"/>
+    <w:link w:val="Ttulo2Char"/>
     <w:uiPriority w:val="9"/>
     <w:semiHidden/>
     <w:unhideWhenUsed/>
@@ -1013,11 +1564,11 @@
       <w:szCs w:val="32"/>
     </w:rPr>
   </w:style>
-  <w:style w:type="paragraph" w:styleId="Heading3">
+  <w:style w:type="paragraph" w:styleId="Ttulo3">
     <w:name w:val="heading 3"/>
     <w:basedOn w:val="Normal"/>
     <w:next w:val="Normal"/>
-    <w:link w:val="Heading3Char"/>
+    <w:link w:val="Ttulo3Char"/>
     <w:uiPriority w:val="9"/>
     <w:unhideWhenUsed/>
     <w:qFormat/>
@@ -1035,11 +1586,11 @@
       <w:szCs w:val="28"/>
     </w:rPr>
   </w:style>
-  <w:style w:type="paragraph" w:styleId="Heading4">
+  <w:style w:type="paragraph" w:styleId="Ttulo4">
     <w:name w:val="heading 4"/>
     <w:basedOn w:val="Normal"/>
     <w:next w:val="Normal"/>
-    <w:link w:val="Heading4Char"/>
+    <w:link w:val="Ttulo4Char"/>
     <w:uiPriority w:val="9"/>
     <w:unhideWhenUsed/>
     <w:qFormat/>
@@ -1057,11 +1608,11 @@
       <w:color w:val="0F4761" w:themeColor="accent1" w:themeShade="BF"/>
     </w:rPr>
   </w:style>
-  <w:style w:type="paragraph" w:styleId="Heading5">
+  <w:style w:type="paragraph" w:styleId="Ttulo5">
     <w:name w:val="heading 5"/>
     <w:basedOn w:val="Normal"/>
     <w:next w:val="Normal"/>
-    <w:link w:val="Heading5Char"/>
+    <w:link w:val="Ttulo5Char"/>
     <w:uiPriority w:val="9"/>
     <w:semiHidden/>
     <w:unhideWhenUsed/>
@@ -1078,11 +1629,11 @@
       <w:color w:val="0F4761" w:themeColor="accent1" w:themeShade="BF"/>
     </w:rPr>
   </w:style>
-  <w:style w:type="paragraph" w:styleId="Heading6">
+  <w:style w:type="paragraph" w:styleId="Ttulo6">
     <w:name w:val="heading 6"/>
     <w:basedOn w:val="Normal"/>
     <w:next w:val="Normal"/>
-    <w:link w:val="Heading6Char"/>
+    <w:link w:val="Ttulo6Char"/>
     <w:uiPriority w:val="9"/>
     <w:semiHidden/>
     <w:unhideWhenUsed/>
@@ -1101,11 +1652,11 @@
       <w:color w:val="595959" w:themeColor="text1" w:themeTint="A6"/>
     </w:rPr>
   </w:style>
-  <w:style w:type="paragraph" w:styleId="Heading7">
+  <w:style w:type="paragraph" w:styleId="Ttulo7">
     <w:name w:val="heading 7"/>
     <w:basedOn w:val="Normal"/>
     <w:next w:val="Normal"/>
-    <w:link w:val="Heading7Char"/>
+    <w:link w:val="Ttulo7Char"/>
     <w:uiPriority w:val="9"/>
     <w:semiHidden/>
     <w:unhideWhenUsed/>
@@ -1122,11 +1673,11 @@
       <w:color w:val="595959" w:themeColor="text1" w:themeTint="A6"/>
     </w:rPr>
   </w:style>
-  <w:style w:type="paragraph" w:styleId="Heading8">
+  <w:style w:type="paragraph" w:styleId="Ttulo8">
     <w:name w:val="heading 8"/>
     <w:basedOn w:val="Normal"/>
     <w:next w:val="Normal"/>
-    <w:link w:val="Heading8Char"/>
+    <w:link w:val="Ttulo8Char"/>
     <w:uiPriority w:val="9"/>
     <w:semiHidden/>
     <w:unhideWhenUsed/>
@@ -1145,11 +1696,11 @@
       <w:color w:val="272727" w:themeColor="text1" w:themeTint="D8"/>
     </w:rPr>
   </w:style>
-  <w:style w:type="paragraph" w:styleId="Heading9">
+  <w:style w:type="paragraph" w:styleId="Ttulo9">
     <w:name w:val="heading 9"/>
     <w:basedOn w:val="Normal"/>
     <w:next w:val="Normal"/>
-    <w:link w:val="Heading9Char"/>
+    <w:link w:val="Ttulo9Char"/>
     <w:uiPriority w:val="9"/>
     <w:semiHidden/>
     <w:unhideWhenUsed/>
@@ -1166,13 +1717,13 @@
       <w:color w:val="272727" w:themeColor="text1" w:themeTint="D8"/>
     </w:rPr>
   </w:style>
-  <w:style w:type="character" w:default="1" w:styleId="DefaultParagraphFont">
+  <w:style w:type="character" w:default="1" w:styleId="Fontepargpadro">
     <w:name w:val="Default Paragraph Font"/>
     <w:uiPriority w:val="1"/>
     <w:semiHidden/>
     <w:unhideWhenUsed/>
   </w:style>
-  <w:style w:type="table" w:default="1" w:styleId="TableNormal">
+  <w:style w:type="table" w:default="1" w:styleId="Tabelanormal">
     <w:name w:val="Normal Table"/>
     <w:uiPriority w:val="99"/>
     <w:semiHidden/>
@@ -1187,16 +1738,16 @@
       </w:tblCellMar>
     </w:tblPr>
   </w:style>
-  <w:style w:type="numbering" w:default="1" w:styleId="NoList">
+  <w:style w:type="numbering" w:default="1" w:styleId="Semlista">
     <w:name w:val="No List"/>
     <w:uiPriority w:val="99"/>
     <w:semiHidden/>
     <w:unhideWhenUsed/>
   </w:style>
-  <w:style w:type="character" w:customStyle="1" w:styleId="Heading1Char">
-    <w:name w:val="Heading 1 Char"/>
-    <w:basedOn w:val="DefaultParagraphFont"/>
-    <w:link w:val="Heading1"/>
+  <w:style w:type="character" w:customStyle="1" w:styleId="Ttulo1Char">
+    <w:name w:val="Título 1 Char"/>
+    <w:basedOn w:val="Fontepargpadro"/>
+    <w:link w:val="Ttulo1"/>
     <w:uiPriority w:val="9"/>
     <w:rsid w:val="003709D2"/>
     <w:rPr>
@@ -1206,10 +1757,10 @@
       <w:szCs w:val="40"/>
     </w:rPr>
   </w:style>
-  <w:style w:type="character" w:customStyle="1" w:styleId="Heading2Char">
-    <w:name w:val="Heading 2 Char"/>
-    <w:basedOn w:val="DefaultParagraphFont"/>
-    <w:link w:val="Heading2"/>
+  <w:style w:type="character" w:customStyle="1" w:styleId="Ttulo2Char">
+    <w:name w:val="Título 2 Char"/>
+    <w:basedOn w:val="Fontepargpadro"/>
+    <w:link w:val="Ttulo2"/>
     <w:uiPriority w:val="9"/>
     <w:semiHidden/>
     <w:rsid w:val="003709D2"/>
@@ -1220,10 +1771,10 @@
       <w:szCs w:val="32"/>
     </w:rPr>
   </w:style>
-  <w:style w:type="character" w:customStyle="1" w:styleId="Heading3Char">
-    <w:name w:val="Heading 3 Char"/>
-    <w:basedOn w:val="DefaultParagraphFont"/>
-    <w:link w:val="Heading3"/>
+  <w:style w:type="character" w:customStyle="1" w:styleId="Ttulo3Char">
+    <w:name w:val="Título 3 Char"/>
+    <w:basedOn w:val="Fontepargpadro"/>
+    <w:link w:val="Ttulo3"/>
     <w:uiPriority w:val="9"/>
     <w:rsid w:val="003709D2"/>
     <w:rPr>
@@ -1233,10 +1784,10 @@
       <w:szCs w:val="28"/>
     </w:rPr>
   </w:style>
-  <w:style w:type="character" w:customStyle="1" w:styleId="Heading4Char">
-    <w:name w:val="Heading 4 Char"/>
-    <w:basedOn w:val="DefaultParagraphFont"/>
-    <w:link w:val="Heading4"/>
+  <w:style w:type="character" w:customStyle="1" w:styleId="Ttulo4Char">
+    <w:name w:val="Título 4 Char"/>
+    <w:basedOn w:val="Fontepargpadro"/>
+    <w:link w:val="Ttulo4"/>
     <w:uiPriority w:val="9"/>
     <w:rsid w:val="003709D2"/>
     <w:rPr>
@@ -1246,10 +1797,10 @@
       <w:color w:val="0F4761" w:themeColor="accent1" w:themeShade="BF"/>
     </w:rPr>
   </w:style>
-  <w:style w:type="character" w:customStyle="1" w:styleId="Heading5Char">
-    <w:name w:val="Heading 5 Char"/>
-    <w:basedOn w:val="DefaultParagraphFont"/>
-    <w:link w:val="Heading5"/>
+  <w:style w:type="character" w:customStyle="1" w:styleId="Ttulo5Char">
+    <w:name w:val="Título 5 Char"/>
+    <w:basedOn w:val="Fontepargpadro"/>
+    <w:link w:val="Ttulo5"/>
     <w:uiPriority w:val="9"/>
     <w:semiHidden/>
     <w:rsid w:val="003709D2"/>
@@ -1258,10 +1809,10 @@
       <w:color w:val="0F4761" w:themeColor="accent1" w:themeShade="BF"/>
     </w:rPr>
   </w:style>
-  <w:style w:type="character" w:customStyle="1" w:styleId="Heading6Char">
-    <w:name w:val="Heading 6 Char"/>
-    <w:basedOn w:val="DefaultParagraphFont"/>
-    <w:link w:val="Heading6"/>
+  <w:style w:type="character" w:customStyle="1" w:styleId="Ttulo6Char">
+    <w:name w:val="Título 6 Char"/>
+    <w:basedOn w:val="Fontepargpadro"/>
+    <w:link w:val="Ttulo6"/>
     <w:uiPriority w:val="9"/>
     <w:semiHidden/>
     <w:rsid w:val="003709D2"/>
@@ -1272,10 +1823,10 @@
       <w:color w:val="595959" w:themeColor="text1" w:themeTint="A6"/>
     </w:rPr>
   </w:style>
-  <w:style w:type="character" w:customStyle="1" w:styleId="Heading7Char">
-    <w:name w:val="Heading 7 Char"/>
-    <w:basedOn w:val="DefaultParagraphFont"/>
-    <w:link w:val="Heading7"/>
+  <w:style w:type="character" w:customStyle="1" w:styleId="Ttulo7Char">
+    <w:name w:val="Título 7 Char"/>
+    <w:basedOn w:val="Fontepargpadro"/>
+    <w:link w:val="Ttulo7"/>
     <w:uiPriority w:val="9"/>
     <w:semiHidden/>
     <w:rsid w:val="003709D2"/>
@@ -1284,10 +1835,10 @@
       <w:color w:val="595959" w:themeColor="text1" w:themeTint="A6"/>
     </w:rPr>
   </w:style>
-  <w:style w:type="character" w:customStyle="1" w:styleId="Heading8Char">
-    <w:name w:val="Heading 8 Char"/>
-    <w:basedOn w:val="DefaultParagraphFont"/>
-    <w:link w:val="Heading8"/>
+  <w:style w:type="character" w:customStyle="1" w:styleId="Ttulo8Char">
+    <w:name w:val="Título 8 Char"/>
+    <w:basedOn w:val="Fontepargpadro"/>
+    <w:link w:val="Ttulo8"/>
     <w:uiPriority w:val="9"/>
     <w:semiHidden/>
     <w:rsid w:val="003709D2"/>
@@ -1298,10 +1849,10 @@
       <w:color w:val="272727" w:themeColor="text1" w:themeTint="D8"/>
     </w:rPr>
   </w:style>
-  <w:style w:type="character" w:customStyle="1" w:styleId="Heading9Char">
-    <w:name w:val="Heading 9 Char"/>
-    <w:basedOn w:val="DefaultParagraphFont"/>
-    <w:link w:val="Heading9"/>
+  <w:style w:type="character" w:customStyle="1" w:styleId="Ttulo9Char">
+    <w:name w:val="Título 9 Char"/>
+    <w:basedOn w:val="Fontepargpadro"/>
+    <w:link w:val="Ttulo9"/>
     <w:uiPriority w:val="9"/>
     <w:semiHidden/>
     <w:rsid w:val="003709D2"/>
@@ -1310,11 +1861,11 @@
       <w:color w:val="272727" w:themeColor="text1" w:themeTint="D8"/>
     </w:rPr>
   </w:style>
-  <w:style w:type="paragraph" w:styleId="Title">
+  <w:style w:type="paragraph" w:styleId="Ttulo">
     <w:name w:val="Title"/>
     <w:basedOn w:val="Normal"/>
     <w:next w:val="Normal"/>
-    <w:link w:val="TitleChar"/>
+    <w:link w:val="TtuloChar"/>
     <w:uiPriority w:val="10"/>
     <w:qFormat/>
     <w:rsid w:val="003709D2"/>
@@ -1330,10 +1881,10 @@
       <w:szCs w:val="56"/>
     </w:rPr>
   </w:style>
-  <w:style w:type="character" w:customStyle="1" w:styleId="TitleChar">
-    <w:name w:val="Title Char"/>
-    <w:basedOn w:val="DefaultParagraphFont"/>
-    <w:link w:val="Title"/>
+  <w:style w:type="character" w:customStyle="1" w:styleId="TtuloChar">
+    <w:name w:val="Título Char"/>
+    <w:basedOn w:val="Fontepargpadro"/>
+    <w:link w:val="Ttulo"/>
     <w:uiPriority w:val="10"/>
     <w:rsid w:val="003709D2"/>
     <w:rPr>
@@ -1344,11 +1895,11 @@
       <w:szCs w:val="56"/>
     </w:rPr>
   </w:style>
-  <w:style w:type="paragraph" w:styleId="Subtitle">
+  <w:style w:type="paragraph" w:styleId="Subttulo">
     <w:name w:val="Subtitle"/>
     <w:basedOn w:val="Normal"/>
     <w:next w:val="Normal"/>
-    <w:link w:val="SubtitleChar"/>
+    <w:link w:val="SubttuloChar"/>
     <w:uiPriority w:val="11"/>
     <w:qFormat/>
     <w:rsid w:val="003709D2"/>
@@ -1365,10 +1916,10 @@
       <w:szCs w:val="28"/>
     </w:rPr>
   </w:style>
-  <w:style w:type="character" w:customStyle="1" w:styleId="SubtitleChar">
-    <w:name w:val="Subtitle Char"/>
-    <w:basedOn w:val="DefaultParagraphFont"/>
-    <w:link w:val="Subtitle"/>
+  <w:style w:type="character" w:customStyle="1" w:styleId="SubttuloChar">
+    <w:name w:val="Subtítulo Char"/>
+    <w:basedOn w:val="Fontepargpadro"/>
+    <w:link w:val="Subttulo"/>
     <w:uiPriority w:val="11"/>
     <w:rsid w:val="003709D2"/>
     <w:rPr>
@@ -1379,11 +1930,11 @@
       <w:szCs w:val="28"/>
     </w:rPr>
   </w:style>
-  <w:style w:type="paragraph" w:styleId="Quote">
+  <w:style w:type="paragraph" w:styleId="Citao">
     <w:name w:val="Quote"/>
     <w:basedOn w:val="Normal"/>
     <w:next w:val="Normal"/>
-    <w:link w:val="QuoteChar"/>
+    <w:link w:val="CitaoChar"/>
     <w:uiPriority w:val="29"/>
     <w:qFormat/>
     <w:rsid w:val="003709D2"/>
@@ -1397,10 +1948,10 @@
       <w:color w:val="404040" w:themeColor="text1" w:themeTint="BF"/>
     </w:rPr>
   </w:style>
-  <w:style w:type="character" w:customStyle="1" w:styleId="QuoteChar">
-    <w:name w:val="Quote Char"/>
-    <w:basedOn w:val="DefaultParagraphFont"/>
-    <w:link w:val="Quote"/>
+  <w:style w:type="character" w:customStyle="1" w:styleId="CitaoChar">
+    <w:name w:val="Citação Char"/>
+    <w:basedOn w:val="Fontepargpadro"/>
+    <w:link w:val="Citao"/>
     <w:uiPriority w:val="29"/>
     <w:rsid w:val="003709D2"/>
     <w:rPr>
@@ -1409,7 +1960,7 @@
       <w:color w:val="404040" w:themeColor="text1" w:themeTint="BF"/>
     </w:rPr>
   </w:style>
-  <w:style w:type="paragraph" w:styleId="ListParagraph">
+  <w:style w:type="paragraph" w:styleId="PargrafodaLista">
     <w:name w:val="List Paragraph"/>
     <w:basedOn w:val="Normal"/>
     <w:uiPriority w:val="34"/>
@@ -1420,9 +1971,9 @@
       <w:contextualSpacing/>
     </w:pPr>
   </w:style>
-  <w:style w:type="character" w:styleId="IntenseEmphasis">
+  <w:style w:type="character" w:styleId="nfaseIntensa">
     <w:name w:val="Intense Emphasis"/>
-    <w:basedOn w:val="DefaultParagraphFont"/>
+    <w:basedOn w:val="Fontepargpadro"/>
     <w:uiPriority w:val="21"/>
     <w:qFormat/>
     <w:rsid w:val="003709D2"/>
@@ -1432,11 +1983,11 @@
       <w:color w:val="0F4761" w:themeColor="accent1" w:themeShade="BF"/>
     </w:rPr>
   </w:style>
-  <w:style w:type="paragraph" w:styleId="IntenseQuote">
+  <w:style w:type="paragraph" w:styleId="CitaoIntensa">
     <w:name w:val="Intense Quote"/>
     <w:basedOn w:val="Normal"/>
     <w:next w:val="Normal"/>
-    <w:link w:val="IntenseQuoteChar"/>
+    <w:link w:val="CitaoIntensaChar"/>
     <w:uiPriority w:val="30"/>
     <w:qFormat/>
     <w:rsid w:val="003709D2"/>
@@ -1455,10 +2006,10 @@
       <w:color w:val="0F4761" w:themeColor="accent1" w:themeShade="BF"/>
     </w:rPr>
   </w:style>
-  <w:style w:type="character" w:customStyle="1" w:styleId="IntenseQuoteChar">
-    <w:name w:val="Intense Quote Char"/>
-    <w:basedOn w:val="DefaultParagraphFont"/>
-    <w:link w:val="IntenseQuote"/>
+  <w:style w:type="character" w:customStyle="1" w:styleId="CitaoIntensaChar">
+    <w:name w:val="Citação Intensa Char"/>
+    <w:basedOn w:val="Fontepargpadro"/>
+    <w:link w:val="CitaoIntensa"/>
     <w:uiPriority w:val="30"/>
     <w:rsid w:val="003709D2"/>
     <w:rPr>
@@ -1467,9 +2018,9 @@
       <w:color w:val="0F4761" w:themeColor="accent1" w:themeShade="BF"/>
     </w:rPr>
   </w:style>
-  <w:style w:type="character" w:styleId="IntenseReference">
+  <w:style w:type="character" w:styleId="RefernciaIntensa">
     <w:name w:val="Intense Reference"/>
-    <w:basedOn w:val="DefaultParagraphFont"/>
+    <w:basedOn w:val="Fontepargpadro"/>
     <w:uiPriority w:val="32"/>
     <w:qFormat/>
     <w:rsid w:val="003709D2"/>
@@ -1479,6 +2030,17 @@
       <w:smallCaps/>
       <w:color w:val="0F4761" w:themeColor="accent1" w:themeShade="BF"/>
       <w:spacing w:val="5"/>
+    </w:rPr>
+  </w:style>
+  <w:style w:type="character" w:styleId="Forte">
+    <w:name w:val="Strong"/>
+    <w:basedOn w:val="Fontepargpadro"/>
+    <w:uiPriority w:val="22"/>
+    <w:qFormat/>
+    <w:rsid w:val="00B177AE"/>
+    <w:rPr>
+      <w:b/>
+      <w:bCs/>
     </w:rPr>
   </w:style>
 </w:styles>

</xml_diff>